<commit_message>
pagina de pujas en balsamiq
</commit_message>
<xml_diff>
--- a/DocIngReq/ProyectoIngReqV2.4 (1).docx
+++ b/DocIngReq/ProyectoIngReqV2.4 (1).docx
@@ -32873,60 +32873,82 @@
         </w:rPr>
         <w:t xml:space="preserve"> </w:t>
       </w:r>
-      <w:r>
-        <w:rPr>
-          <w:rFonts w:ascii="Times New Roman" w:eastAsia="Times New Roman" w:hAnsi="Times New Roman" w:cs="Times New Roman"/>
-          <w:noProof/>
+    </w:p>
+    <w:p>
+      <w:pPr>
+        <w:spacing w:before="240" w:after="60"/>
+        <w:jc w:val="center"/>
+        <w:rPr>
+          <w:rFonts w:ascii="Times New Roman" w:eastAsia="Times New Roman" w:hAnsi="Times New Roman" w:cs="Times New Roman"/>
           <w:sz w:val="24"/>
           <w:szCs w:val="24"/>
         </w:rPr>
+      </w:pPr>
+      <w:r>
+        <w:rPr>
+          <w:rFonts w:ascii="Times New Roman" w:eastAsia="Times New Roman" w:hAnsi="Times New Roman" w:cs="Times New Roman"/>
+          <w:noProof/>
+        </w:rPr>
         <w:drawing>
-          <wp:inline distT="114300" distB="114300" distL="114300" distR="114300" wp14:anchorId="5F4887AC" wp14:editId="7C89BFC7">
-            <wp:extent cx="5267325" cy="3914775"/>
-            <wp:effectExtent l="0" t="0" r="0" b="0"/>
-            <wp:docPr id="20" name="image2.png"/>
-            <wp:cNvGraphicFramePr/>
+          <wp:anchor distT="0" distB="0" distL="114300" distR="114300" simplePos="0" relativeHeight="251688448" behindDoc="0" locked="0" layoutInCell="1" allowOverlap="1" wp14:anchorId="2785BFCD" wp14:editId="4877AF29">
+            <wp:simplePos x="0" y="0"/>
+            <wp:positionH relativeFrom="column">
+              <wp:posOffset>148590</wp:posOffset>
+            </wp:positionH>
+            <wp:positionV relativeFrom="paragraph">
+              <wp:posOffset>372110</wp:posOffset>
+            </wp:positionV>
+            <wp:extent cx="5401310" cy="2609215"/>
+            <wp:effectExtent l="0" t="0" r="8890" b="635"/>
+            <wp:wrapSquare wrapText="bothSides"/>
+            <wp:docPr id="5" name="Imagen 5"/>
+            <wp:cNvGraphicFramePr>
+              <a:graphicFrameLocks xmlns:a="http://schemas.openxmlformats.org/drawingml/2006/main" noChangeAspect="1"/>
+            </wp:cNvGraphicFramePr>
             <a:graphic xmlns:a="http://schemas.openxmlformats.org/drawingml/2006/main">
               <a:graphicData uri="http://schemas.openxmlformats.org/drawingml/2006/picture">
                 <pic:pic xmlns:pic="http://schemas.openxmlformats.org/drawingml/2006/picture">
                   <pic:nvPicPr>
-                    <pic:cNvPr id="0" name="image2.png"/>
-                    <pic:cNvPicPr preferRelativeResize="0"/>
+                    <pic:cNvPr id="0" name="Picture 2"/>
+                    <pic:cNvPicPr>
+                      <a:picLocks noChangeAspect="1" noChangeArrowheads="1"/>
+                    </pic:cNvPicPr>
                   </pic:nvPicPr>
                   <pic:blipFill>
-                    <a:blip r:embed="rId22"/>
+                    <a:blip r:embed="rId22">
+                      <a:extLst>
+                        <a:ext uri="{28A0092B-C50C-407E-A947-70E740481C1C}">
+                          <a14:useLocalDpi xmlns:a14="http://schemas.microsoft.com/office/drawing/2010/main" val="0"/>
+                        </a:ext>
+                      </a:extLst>
+                    </a:blip>
                     <a:srcRect/>
                     <a:stretch>
                       <a:fillRect/>
                     </a:stretch>
                   </pic:blipFill>
-                  <pic:spPr>
+                  <pic:spPr bwMode="auto">
                     <a:xfrm>
                       <a:off x="0" y="0"/>
-                      <a:ext cx="5267325" cy="3914775"/>
+                      <a:ext cx="5401310" cy="2609215"/>
                     </a:xfrm>
                     <a:prstGeom prst="rect">
                       <a:avLst/>
                     </a:prstGeom>
-                    <a:ln/>
+                    <a:noFill/>
                   </pic:spPr>
                 </pic:pic>
               </a:graphicData>
             </a:graphic>
-          </wp:inline>
+            <wp14:sizeRelH relativeFrom="page">
+              <wp14:pctWidth>0</wp14:pctWidth>
+            </wp14:sizeRelH>
+            <wp14:sizeRelV relativeFrom="page">
+              <wp14:pctHeight>0</wp14:pctHeight>
+            </wp14:sizeRelV>
+          </wp:anchor>
         </w:drawing>
       </w:r>
-    </w:p>
-    <w:p>
-      <w:pPr>
-        <w:spacing w:before="240" w:after="60"/>
-        <w:jc w:val="center"/>
-        <w:rPr>
-          <w:rFonts w:ascii="Times New Roman" w:eastAsia="Times New Roman" w:hAnsi="Times New Roman" w:cs="Times New Roman"/>
-          <w:sz w:val="24"/>
-          <w:szCs w:val="24"/>
-        </w:rPr>
-      </w:pPr>
       <w:r>
         <w:rPr>
           <w:rFonts w:ascii="Times New Roman" w:eastAsia="Times New Roman" w:hAnsi="Times New Roman" w:cs="Times New Roman"/>
@@ -38742,6 +38764,7 @@
               <w:dataBinding w:prefixMappings="xmlns:ns0='http://schemas.openxmlformats.org/officeDocument/2006/extended-properties'" w:xpath="/ns0:Properties[1]/ns0:Company[1]" w:storeItemID="{6668398D-A668-4E3E-A5EB-62B293D839F1}"/>
               <w:text/>
             </w:sdtPr>
+            <w:sdtEndPr/>
             <w:sdtContent>
               <w:r>
                 <w:rPr>
@@ -38829,6 +38852,7 @@
         <w:docPartUnique/>
       </w:docPartObj>
     </w:sdtPr>
+    <w:sdtEndPr/>
     <w:sdtContent>
       <w:p>
         <w:pPr>
@@ -38965,6 +38989,7 @@
             <w:calendar w:val="gregorian"/>
           </w:date>
         </w:sdtPr>
+        <w:sdtEndPr/>
         <w:sdtContent>
           <w:tc>
             <w:tcPr>
@@ -39056,6 +39081,7 @@
             <w:calendar w:val="gregorian"/>
           </w:date>
         </w:sdtPr>
+        <w:sdtEndPr/>
         <w:sdtContent>
           <w:tc>
             <w:tcPr>

</xml_diff>